<commit_message>
updated the use case diagrams and event tables
</commit_message>
<xml_diff>
--- a/Use Case Diagrams/10.0 Crouch.docx
+++ b/Use Case Diagrams/10.0 Crouch.docx
@@ -358,8 +358,6 @@
               </w:rPr>
               <w:t>.</w:t>
             </w:r>
-            <w:bookmarkStart w:id="0" w:name="_GoBack"/>
-            <w:bookmarkEnd w:id="0"/>
           </w:p>
         </w:tc>
       </w:tr>
@@ -531,7 +529,7 @@
               </w:trPr>
               <w:tc>
                 <w:tcPr>
-                  <w:tcW w:w="4672" w:type="dxa"/>
+                  <w:tcW w:w="4561" w:type="dxa"/>
                 </w:tcPr>
                 <w:p>
                   <w:pPr>
@@ -554,7 +552,7 @@
               </w:tc>
               <w:tc>
                 <w:tcPr>
-                  <w:tcW w:w="4673" w:type="dxa"/>
+                  <w:tcW w:w="4573" w:type="dxa"/>
                 </w:tcPr>
                 <w:p>
                   <w:pPr>
@@ -579,7 +577,7 @@
             <w:tr>
               <w:tc>
                 <w:tcPr>
-                  <w:tcW w:w="4672" w:type="dxa"/>
+                  <w:tcW w:w="4561" w:type="dxa"/>
                 </w:tcPr>
                 <w:p>
                   <w:pPr>
@@ -642,41 +640,10 @@
                     </w:rPr>
                   </w:pPr>
                 </w:p>
-                <w:p>
-                  <w:pPr>
-                    <w:ind w:left="360"/>
-                    <w:rPr>
-                      <w:rFonts w:ascii="Times New Roman" w:hAnsi="Times New Roman" w:cs="Times New Roman"/>
-                    </w:rPr>
-                  </w:pPr>
-                </w:p>
-                <w:p>
-                  <w:pPr>
-                    <w:ind w:left="360"/>
-                    <w:rPr>
-                      <w:rFonts w:ascii="Times New Roman" w:hAnsi="Times New Roman" w:cs="Times New Roman"/>
-                    </w:rPr>
-                  </w:pPr>
-                </w:p>
-                <w:p>
-                  <w:pPr>
-                    <w:ind w:left="360"/>
-                    <w:rPr>
-                      <w:rFonts w:ascii="Times New Roman" w:hAnsi="Times New Roman" w:cs="Times New Roman"/>
-                    </w:rPr>
-                  </w:pPr>
-                </w:p>
-                <w:p>
-                  <w:pPr>
-                    <w:rPr>
-                      <w:rFonts w:ascii="Times New Roman" w:hAnsi="Times New Roman" w:cs="Times New Roman"/>
-                    </w:rPr>
-                  </w:pPr>
-                </w:p>
               </w:tc>
               <w:tc>
                 <w:tcPr>
-                  <w:tcW w:w="4673" w:type="dxa"/>
+                  <w:tcW w:w="4573" w:type="dxa"/>
                 </w:tcPr>
                 <w:p>
                   <w:pPr>
@@ -721,6 +688,122 @@
                     <w:t>.</w:t>
                   </w:r>
                 </w:p>
+                <w:p>
+                  <w:pPr>
+                    <w:rPr>
+                      <w:rFonts w:ascii="Times New Roman" w:hAnsi="Times New Roman" w:cs="Times New Roman"/>
+                    </w:rPr>
+                  </w:pPr>
+                </w:p>
+                <w:p>
+                  <w:pPr>
+                    <w:rPr>
+                      <w:rFonts w:ascii="Times New Roman" w:hAnsi="Times New Roman" w:cs="Times New Roman"/>
+                    </w:rPr>
+                  </w:pPr>
+                </w:p>
+              </w:tc>
+            </w:tr>
+            <w:tr>
+              <w:tc>
+                <w:tcPr>
+                  <w:tcW w:w="4561" w:type="dxa"/>
+                </w:tcPr>
+                <w:p>
+                  <w:pPr>
+                    <w:pStyle w:val="ListParagraph"/>
+                    <w:numPr>
+                      <w:ilvl w:val="0"/>
+                      <w:numId w:val="1"/>
+                    </w:numPr>
+                    <w:rPr>
+                      <w:rFonts w:ascii="Times New Roman" w:hAnsi="Times New Roman" w:cs="Times New Roman"/>
+                    </w:rPr>
+                  </w:pPr>
+                  <w:r>
+                    <w:rPr>
+                      <w:rFonts w:ascii="Times New Roman" w:hAnsi="Times New Roman" w:cs="Times New Roman"/>
+                    </w:rPr>
+                    <w:t>User release Crouch Button.</w:t>
+                  </w:r>
+                </w:p>
+              </w:tc>
+              <w:tc>
+                <w:tcPr>
+                  <w:tcW w:w="4573" w:type="dxa"/>
+                </w:tcPr>
+                <w:p>
+                  <w:pPr>
+                    <w:rPr>
+                      <w:rFonts w:ascii="Times New Roman" w:hAnsi="Times New Roman" w:cs="Times New Roman"/>
+                    </w:rPr>
+                  </w:pPr>
+                </w:p>
+              </w:tc>
+            </w:tr>
+            <w:tr>
+              <w:tc>
+                <w:tcPr>
+                  <w:tcW w:w="4561" w:type="dxa"/>
+                </w:tcPr>
+                <w:p>
+                  <w:pPr>
+                    <w:rPr>
+                      <w:rFonts w:ascii="Times New Roman" w:hAnsi="Times New Roman" w:cs="Times New Roman"/>
+                    </w:rPr>
+                  </w:pPr>
+                </w:p>
+                <w:p>
+                  <w:pPr>
+                    <w:rPr>
+                      <w:rFonts w:ascii="Times New Roman" w:hAnsi="Times New Roman" w:cs="Times New Roman"/>
+                    </w:rPr>
+                  </w:pPr>
+                </w:p>
+              </w:tc>
+              <w:tc>
+                <w:tcPr>
+                  <w:tcW w:w="4573" w:type="dxa"/>
+                </w:tcPr>
+                <w:p>
+                  <w:pPr>
+                    <w:rPr>
+                      <w:rFonts w:ascii="Times New Roman" w:hAnsi="Times New Roman" w:cs="Times New Roman"/>
+                    </w:rPr>
+                  </w:pPr>
+                  <w:r>
+                    <w:rPr>
+                      <w:rFonts w:ascii="Times New Roman" w:hAnsi="Times New Roman" w:cs="Times New Roman"/>
+                    </w:rPr>
+                    <w:t xml:space="preserve">       4.   Character is standing.</w:t>
+                  </w:r>
+                </w:p>
+              </w:tc>
+            </w:tr>
+            <w:tr>
+              <w:tc>
+                <w:tcPr>
+                  <w:tcW w:w="4561" w:type="dxa"/>
+                </w:tcPr>
+                <w:p>
+                  <w:pPr>
+                    <w:rPr>
+                      <w:rFonts w:ascii="Times New Roman" w:hAnsi="Times New Roman" w:cs="Times New Roman"/>
+                    </w:rPr>
+                  </w:pPr>
+                </w:p>
+              </w:tc>
+              <w:tc>
+                <w:tcPr>
+                  <w:tcW w:w="4573" w:type="dxa"/>
+                </w:tcPr>
+                <w:p>
+                  <w:pPr>
+                    <w:rPr>
+                      <w:rFonts w:ascii="Times New Roman" w:hAnsi="Times New Roman" w:cs="Times New Roman"/>
+                    </w:rPr>
+                  </w:pPr>
+                </w:p>
               </w:tc>
             </w:tr>
           </w:tbl>
@@ -748,7 +831,7 @@
               <w:rPr>
                 <w:rFonts w:ascii="Times New Roman" w:hAnsi="Times New Roman" w:cs="Times New Roman"/>
                 <w:b/>
-                <w:color w:val="4F81BD" w:themeColor="accent1"/>
+                <w:color w:val="365F91" w:themeColor="accent1" w:themeShade="BF"/>
                 <w:sz w:val="24"/>
               </w:rPr>
             </w:pPr>
@@ -759,7 +842,81 @@
                 <w:color w:val="365F91" w:themeColor="accent1" w:themeShade="BF"/>
                 <w:sz w:val="24"/>
               </w:rPr>
-              <w:t>Alternative Flow of Events</w:t>
+              <w:t>Alternate flow of</w:t>
+            </w:r>
+            <w:r>
+              <w:rPr>
+                <w:rFonts w:ascii="Times New Roman" w:hAnsi="Times New Roman" w:cs="Times New Roman"/>
+                <w:b/>
+                <w:color w:val="365F91" w:themeColor="accent1" w:themeShade="BF"/>
+                <w:sz w:val="24"/>
+              </w:rPr>
+              <w:t xml:space="preserve"> Events</w:t>
+            </w:r>
+          </w:p>
+          <w:p>
+            <w:pPr>
+              <w:rPr>
+                <w:rFonts w:ascii="Times New Roman" w:hAnsi="Times New Roman" w:cs="Times New Roman"/>
+              </w:rPr>
+            </w:pPr>
+            <w:r>
+              <w:rPr>
+                <w:rFonts w:ascii="Times New Roman" w:hAnsi="Times New Roman" w:cs="Times New Roman"/>
+              </w:rPr>
+              <w:t xml:space="preserve">Line 2: Press a </w:t>
+            </w:r>
+            <w:r>
+              <w:rPr>
+                <w:rFonts w:ascii="Times New Roman" w:hAnsi="Times New Roman" w:cs="Times New Roman"/>
+              </w:rPr>
+              <w:t xml:space="preserve">button that is linked right after the </w:t>
+            </w:r>
+            <w:r>
+              <w:rPr>
+                <w:rFonts w:ascii="Times New Roman" w:hAnsi="Times New Roman" w:cs="Times New Roman"/>
+              </w:rPr>
+              <w:t>crouch</w:t>
+            </w:r>
+            <w:r>
+              <w:rPr>
+                <w:rFonts w:ascii="Times New Roman" w:hAnsi="Times New Roman" w:cs="Times New Roman"/>
+              </w:rPr>
+              <w:t xml:space="preserve"> to perform a combo</w:t>
+            </w:r>
+            <w:r>
+              <w:rPr>
+                <w:rFonts w:ascii="Times New Roman" w:hAnsi="Times New Roman" w:cs="Times New Roman"/>
+              </w:rPr>
+              <w:t>.</w:t>
+            </w:r>
+          </w:p>
+          <w:p>
+            <w:pPr>
+              <w:rPr>
+                <w:rFonts w:ascii="Times New Roman" w:hAnsi="Times New Roman" w:cs="Times New Roman"/>
+                <w:b/>
+                <w:color w:val="4F81BD" w:themeColor="accent1"/>
+                <w:sz w:val="24"/>
+              </w:rPr>
+            </w:pPr>
+            <w:r>
+              <w:rPr>
+                <w:rFonts w:ascii="Times New Roman" w:hAnsi="Times New Roman" w:cs="Times New Roman"/>
+                <w:b/>
+                <w:color w:val="365F91" w:themeColor="accent1" w:themeShade="BF"/>
+                <w:sz w:val="24"/>
+              </w:rPr>
+              <w:t>Sub</w:t>
+            </w:r>
+            <w:r>
+              <w:rPr>
+                <w:rFonts w:ascii="Times New Roman" w:hAnsi="Times New Roman" w:cs="Times New Roman"/>
+                <w:b/>
+                <w:color w:val="365F91" w:themeColor="accent1" w:themeShade="BF"/>
+                <w:sz w:val="24"/>
+              </w:rPr>
+              <w:t xml:space="preserve"> Events</w:t>
             </w:r>
           </w:p>
         </w:tc>
@@ -784,70 +941,16 @@
               <w:rPr>
                 <w:rFonts w:ascii="Times New Roman" w:hAnsi="Times New Roman" w:cs="Times New Roman"/>
               </w:rPr>
-              <w:t xml:space="preserve"> </w:t>
+              <w:t>10.1: Press the left or right directional button to roll</w:t>
             </w:r>
             <w:r>
               <w:rPr>
                 <w:rFonts w:ascii="Times New Roman" w:hAnsi="Times New Roman" w:cs="Times New Roman"/>
               </w:rPr>
-              <w:t>Line</w:t>
-            </w:r>
-            <w:r>
-              <w:rPr>
-                <w:rFonts w:ascii="Times New Roman" w:hAnsi="Times New Roman" w:cs="Times New Roman"/>
-              </w:rPr>
-              <w:t xml:space="preserve"> 2</w:t>
-            </w:r>
-            <w:r>
-              <w:rPr>
-                <w:rFonts w:ascii="Times New Roman" w:hAnsi="Times New Roman" w:cs="Times New Roman"/>
-              </w:rPr>
-              <w:t xml:space="preserve">: </w:t>
-            </w:r>
-            <w:r>
-              <w:rPr>
-                <w:rFonts w:ascii="Times New Roman" w:hAnsi="Times New Roman" w:cs="Times New Roman"/>
-              </w:rPr>
-              <w:t>Moving left or right letting user roll or Pressed either the Start button</w:t>
-            </w:r>
-            <w:r>
-              <w:rPr>
-                <w:rFonts w:ascii="Times New Roman" w:hAnsi="Times New Roman" w:cs="Times New Roman"/>
-              </w:rPr>
-              <w:t xml:space="preserve">, another button that is linked right after the </w:t>
-            </w:r>
-            <w:r>
-              <w:rPr>
-                <w:rFonts w:ascii="Times New Roman" w:hAnsi="Times New Roman" w:cs="Times New Roman"/>
-              </w:rPr>
-              <w:t>crouch</w:t>
-            </w:r>
-            <w:r>
-              <w:rPr>
-                <w:rFonts w:ascii="Times New Roman" w:hAnsi="Times New Roman" w:cs="Times New Roman"/>
-              </w:rPr>
-              <w:t xml:space="preserve"> to perform a combo</w:t>
-            </w:r>
-            <w:r>
-              <w:rPr>
-                <w:rFonts w:ascii="Times New Roman" w:hAnsi="Times New Roman" w:cs="Times New Roman"/>
-              </w:rPr>
               <w:t>.</w:t>
             </w:r>
-          </w:p>
-          <w:p>
-            <w:pPr>
-              <w:rPr>
-                <w:rFonts w:ascii="Times New Roman" w:hAnsi="Times New Roman" w:cs="Times New Roman"/>
-              </w:rPr>
-            </w:pPr>
-          </w:p>
-          <w:p>
-            <w:pPr>
-              <w:rPr>
-                <w:rFonts w:ascii="Times New Roman" w:hAnsi="Times New Roman" w:cs="Times New Roman"/>
-              </w:rPr>
-            </w:pPr>
+            <w:bookmarkStart w:id="0" w:name="_GoBack"/>
+            <w:bookmarkEnd w:id="0"/>
           </w:p>
         </w:tc>
       </w:tr>
@@ -4120,7 +4223,7 @@
 </file>
 
 <file path=customXml/itemProps1.xml><?xml version="1.0" encoding="utf-8"?>
-<ds:datastoreItem xmlns:ds="http://schemas.openxmlformats.org/officeDocument/2006/customXml" ds:itemID="{85DA0C98-2983-4727-B6B8-58A7AB4A1D40}">
+<ds:datastoreItem xmlns:ds="http://schemas.openxmlformats.org/officeDocument/2006/customXml" ds:itemID="{802D1EB8-F6B6-4CA6-829E-009E42BA0ED2}">
   <ds:schemaRefs>
     <ds:schemaRef ds:uri="http://schemas.openxmlformats.org/officeDocument/2006/bibliography"/>
   </ds:schemaRefs>

</xml_diff>